<commit_message>
stage 3 is done
</commit_message>
<xml_diff>
--- a/FBB_report.docx
+++ b/FBB_report.docx
@@ -61,26 +61,10 @@
         <w:t xml:space="preserve">. </w:t>
       </w:r>
       <w:r>
-        <w:t xml:space="preserve">While working on the </w:t>
-      </w:r>
-      <w:proofErr w:type="gramStart"/>
-      <w:r>
-        <w:t xml:space="preserve">frontlines, </w:t>
-      </w:r>
-      <w:r>
-        <w:t xml:space="preserve"> most</w:t>
-      </w:r>
-      <w:proofErr w:type="gramEnd"/>
-      <w:r>
-        <w:t xml:space="preserve"> of the time I imagine how can I implement my technical skills to improve our operations, and one night I decided that I will </w:t>
-      </w:r>
-      <w:proofErr w:type="gramStart"/>
-      <w:r>
-        <w:t>tried</w:t>
-      </w:r>
-      <w:proofErr w:type="gramEnd"/>
-      <w:r>
-        <w:t xml:space="preserve"> to </w:t>
+        <w:t xml:space="preserve">While working on the frontlines, </w:t>
+      </w:r>
+      <w:r>
+        <w:t xml:space="preserve"> most of the time I imagine how can I implement my technical skills to improve our operations, and one night I decided that I will tried to </w:t>
       </w:r>
       <w:r>
         <w:rPr>
@@ -236,15 +220,7 @@
     </w:p>
     <w:p>
       <w:r>
-        <w:t xml:space="preserve">To structure the core data, I designed a relational database named </w:t>
-      </w:r>
-      <w:proofErr w:type="spellStart"/>
-      <w:r>
-        <w:t>fbb_database</w:t>
-      </w:r>
-      <w:proofErr w:type="spellEnd"/>
-      <w:r>
-        <w:t xml:space="preserve"> using </w:t>
+        <w:t xml:space="preserve">To structure the core data, I designed a relational database named fbb_database using </w:t>
       </w:r>
       <w:r>
         <w:rPr>
@@ -268,21 +244,8 @@
           <w:numId w:val="1"/>
         </w:numPr>
       </w:pPr>
-      <w:proofErr w:type="spellStart"/>
-      <w:r>
-        <w:t>Employe_</w:t>
-      </w:r>
-      <w:proofErr w:type="gramStart"/>
-      <w:r>
-        <w:t>table</w:t>
-      </w:r>
-      <w:proofErr w:type="spellEnd"/>
-      <w:r>
-        <w:t>:</w:t>
-      </w:r>
-      <w:proofErr w:type="gramEnd"/>
-      <w:r>
-        <w:t xml:space="preserve">  contains data of employe with their position and total months of experience. </w:t>
+      <w:r>
+        <w:t xml:space="preserve">Employe_table:  contains data of employe with their position and total months of experience. </w:t>
       </w:r>
     </w:p>
     <w:p>
@@ -293,13 +256,8 @@
           <w:numId w:val="1"/>
         </w:numPr>
       </w:pPr>
-      <w:proofErr w:type="spellStart"/>
-      <w:r>
-        <w:t>Employe_hours</w:t>
-      </w:r>
-      <w:proofErr w:type="spellEnd"/>
-      <w:r>
-        <w:t>: To store weekly schedule of employes with their total number of hours</w:t>
+      <w:r>
+        <w:t>Employe_hours: To store weekly schedule of employes with their total number of hours</w:t>
       </w:r>
     </w:p>
     <w:p>
@@ -322,29 +280,8 @@
           <w:numId w:val="1"/>
         </w:numPr>
       </w:pPr>
-      <w:proofErr w:type="spellStart"/>
-      <w:r>
-        <w:t>Menu_item</w:t>
-      </w:r>
-      <w:proofErr w:type="spellEnd"/>
-      <w:r>
-        <w:t xml:space="preserve">: It is one of the major </w:t>
-      </w:r>
-      <w:proofErr w:type="gramStart"/>
-      <w:r>
-        <w:t>table</w:t>
-      </w:r>
-      <w:proofErr w:type="gramEnd"/>
-      <w:r>
-        <w:t xml:space="preserve">, because it stores every menu </w:t>
-      </w:r>
-      <w:proofErr w:type="gramStart"/>
-      <w:r>
-        <w:t>items</w:t>
-      </w:r>
-      <w:proofErr w:type="gramEnd"/>
-      <w:r>
-        <w:t xml:space="preserve"> with their category (burrito, bowls, drinks, sides), production cost, sale price, total quantity in inventory</w:t>
+      <w:r>
+        <w:t>Menu_item: It is one of the major table, because it stores every menu items with their category (burrito, bowls, drinks, sides), production cost, sale price, total quantity in inventory</w:t>
       </w:r>
     </w:p>
     <w:p>
@@ -748,6 +685,63 @@
             </a:graphic>
           </wp:inline>
         </w:drawing>
+      </w:r>
+    </w:p>
+    <w:p>
+      <w:pPr>
+        <w:rPr>
+          <w:b/>
+          <w:bCs/>
+          <w:u w:val="single"/>
+        </w:rPr>
+      </w:pPr>
+      <w:r>
+        <w:rPr>
+          <w:b/>
+          <w:bCs/>
+          <w:u w:val="single"/>
+        </w:rPr>
+        <w:lastRenderedPageBreak/>
+        <w:t xml:space="preserve">Stage 3: </w:t>
+      </w:r>
+      <w:r>
+        <w:rPr>
+          <w:b/>
+          <w:bCs/>
+          <w:u w:val="single"/>
+        </w:rPr>
+        <w:t>Integration, Debugging, and Quality Checks</w:t>
+      </w:r>
+    </w:p>
+    <w:p>
+      <w:r>
+        <w:t xml:space="preserve">Once APIs and the database were functional, I integrated all components. During testing, I encountered </w:t>
+      </w:r>
+      <w:r>
+        <w:rPr>
+          <w:b/>
+          <w:bCs/>
+        </w:rPr>
+        <w:t>database connection issues during API calls</w:t>
+      </w:r>
+      <w:r>
+        <w:t>, but I debugged and fixed the issue by properly managing the cursor and connection lifecycle.</w:t>
+      </w:r>
+      <w:r>
+        <w:t xml:space="preserve"> </w:t>
+      </w:r>
+      <w:r>
+        <w:t xml:space="preserve">I also conducted </w:t>
+      </w:r>
+      <w:r>
+        <w:rPr>
+          <w:b/>
+          <w:bCs/>
+        </w:rPr>
+        <w:t>data quality checks</w:t>
+      </w:r>
+      <w:r>
+        <w:t xml:space="preserve"> and ensured accuracy before final visualization.</w:t>
       </w:r>
     </w:p>
     <w:p/>

</xml_diff>

<commit_message>
start lsat stage for dashboarding
</commit_message>
<xml_diff>
--- a/FBB_report.docx
+++ b/FBB_report.docx
@@ -27,12 +27,21 @@
       <w:r>
         <w:t xml:space="preserve">I’m </w:t>
       </w:r>
-      <w:r>
-        <w:rPr>
-          <w:b/>
-          <w:bCs/>
-        </w:rPr>
-        <w:t>Jainin Vekariya</w:t>
+      <w:proofErr w:type="spellStart"/>
+      <w:r>
+        <w:rPr>
+          <w:b/>
+          <w:bCs/>
+        </w:rPr>
+        <w:t>Jainin</w:t>
+      </w:r>
+      <w:proofErr w:type="spellEnd"/>
+      <w:r>
+        <w:rPr>
+          <w:b/>
+          <w:bCs/>
+        </w:rPr>
+        <w:t xml:space="preserve"> Vekariya</w:t>
       </w:r>
       <w:r>
         <w:t xml:space="preserve">, currently working as a </w:t>
@@ -61,10 +70,26 @@
         <w:t xml:space="preserve">. </w:t>
       </w:r>
       <w:r>
-        <w:t xml:space="preserve">While working on the frontlines, </w:t>
-      </w:r>
-      <w:r>
-        <w:t xml:space="preserve"> most of the time I imagine how can I implement my technical skills to improve our operations, and one night I decided that I will tried to </w:t>
+        <w:t xml:space="preserve">While working on the </w:t>
+      </w:r>
+      <w:proofErr w:type="gramStart"/>
+      <w:r>
+        <w:t xml:space="preserve">frontlines, </w:t>
+      </w:r>
+      <w:r>
+        <w:t xml:space="preserve"> most</w:t>
+      </w:r>
+      <w:proofErr w:type="gramEnd"/>
+      <w:r>
+        <w:t xml:space="preserve"> of the time I imagine how can I implement my technical skills to improve our operations, and one night I decided that I will </w:t>
+      </w:r>
+      <w:proofErr w:type="gramStart"/>
+      <w:r>
+        <w:t>tried</w:t>
+      </w:r>
+      <w:proofErr w:type="gramEnd"/>
+      <w:r>
+        <w:t xml:space="preserve"> to </w:t>
       </w:r>
       <w:r>
         <w:rPr>
@@ -220,7 +245,15 @@
     </w:p>
     <w:p>
       <w:r>
-        <w:t xml:space="preserve">To structure the core data, I designed a relational database named fbb_database using </w:t>
+        <w:t xml:space="preserve">To structure the core data, I designed a relational database named </w:t>
+      </w:r>
+      <w:proofErr w:type="spellStart"/>
+      <w:r>
+        <w:t>fbb_database</w:t>
+      </w:r>
+      <w:proofErr w:type="spellEnd"/>
+      <w:r>
+        <w:t xml:space="preserve"> using </w:t>
       </w:r>
       <w:r>
         <w:rPr>
@@ -244,8 +277,21 @@
           <w:numId w:val="1"/>
         </w:numPr>
       </w:pPr>
-      <w:r>
-        <w:t xml:space="preserve">Employe_table:  contains data of employe with their position and total months of experience. </w:t>
+      <w:proofErr w:type="spellStart"/>
+      <w:r>
+        <w:t>Employe_</w:t>
+      </w:r>
+      <w:proofErr w:type="gramStart"/>
+      <w:r>
+        <w:t>table</w:t>
+      </w:r>
+      <w:proofErr w:type="spellEnd"/>
+      <w:r>
+        <w:t>:</w:t>
+      </w:r>
+      <w:proofErr w:type="gramEnd"/>
+      <w:r>
+        <w:t xml:space="preserve">  contains data of employe with their position and total months of experience. </w:t>
       </w:r>
     </w:p>
     <w:p>
@@ -256,8 +302,13 @@
           <w:numId w:val="1"/>
         </w:numPr>
       </w:pPr>
-      <w:r>
-        <w:t>Employe_hours: To store weekly schedule of employes with their total number of hours</w:t>
+      <w:proofErr w:type="spellStart"/>
+      <w:r>
+        <w:t>Employe_hours</w:t>
+      </w:r>
+      <w:proofErr w:type="spellEnd"/>
+      <w:r>
+        <w:t>: To store weekly schedule of employes with their total number of hours</w:t>
       </w:r>
     </w:p>
     <w:p>
@@ -280,8 +331,29 @@
           <w:numId w:val="1"/>
         </w:numPr>
       </w:pPr>
-      <w:r>
-        <w:t>Menu_item: It is one of the major table, because it stores every menu items with their category (burrito, bowls, drinks, sides), production cost, sale price, total quantity in inventory</w:t>
+      <w:proofErr w:type="spellStart"/>
+      <w:r>
+        <w:t>Menu_item</w:t>
+      </w:r>
+      <w:proofErr w:type="spellEnd"/>
+      <w:r>
+        <w:t xml:space="preserve">: It is one of the major </w:t>
+      </w:r>
+      <w:proofErr w:type="gramStart"/>
+      <w:r>
+        <w:t>table</w:t>
+      </w:r>
+      <w:proofErr w:type="gramEnd"/>
+      <w:r>
+        <w:t xml:space="preserve">, because it stores every menu </w:t>
+      </w:r>
+      <w:proofErr w:type="gramStart"/>
+      <w:r>
+        <w:t>items</w:t>
+      </w:r>
+      <w:proofErr w:type="gramEnd"/>
+      <w:r>
+        <w:t xml:space="preserve"> with their category (burrito, bowls, drinks, sides), production cost, sale price, total quantity in inventory</w:t>
       </w:r>
     </w:p>
     <w:p>
@@ -319,6 +391,9 @@
         <w:jc w:val="center"/>
       </w:pPr>
       <w:r>
+        <w:rPr>
+          <w:noProof/>
+        </w:rPr>
         <w:drawing>
           <wp:inline distT="0" distB="0" distL="0" distR="0" wp14:anchorId="63619BDB" wp14:editId="1E598537">
             <wp:extent cx="7965898" cy="2187828"/>
@@ -366,6 +441,9 @@
     </w:p>
     <w:p>
       <w:r>
+        <w:rPr>
+          <w:noProof/>
+        </w:rPr>
         <w:drawing>
           <wp:inline distT="0" distB="0" distL="0" distR="0" wp14:anchorId="0B14754B" wp14:editId="450438D6">
             <wp:extent cx="5943600" cy="1651635"/>
@@ -416,6 +494,9 @@
         <w:jc w:val="center"/>
       </w:pPr>
       <w:r>
+        <w:rPr>
+          <w:noProof/>
+        </w:rPr>
         <w:drawing>
           <wp:inline distT="0" distB="0" distL="0" distR="0" wp14:anchorId="6FC1CD10" wp14:editId="2F295487">
             <wp:extent cx="2790986" cy="1869743"/>
@@ -702,46 +783,112 @@
           <w:u w:val="single"/>
         </w:rPr>
         <w:lastRenderedPageBreak/>
-        <w:t xml:space="preserve">Stage 3: </w:t>
-      </w:r>
-      <w:r>
+        <w:t>Stage 3: Integration, Debugging, and Quality Checks</w:t>
+      </w:r>
+    </w:p>
+    <w:p>
+      <w:r>
+        <w:t xml:space="preserve">Once APIs and the database were functional, I integrated all components. During testing, I encountered </w:t>
+      </w:r>
+      <w:r>
+        <w:rPr>
+          <w:b/>
+          <w:bCs/>
+        </w:rPr>
+        <w:t>database connection issues during API calls</w:t>
+      </w:r>
+      <w:r>
+        <w:t>, but I debugged and fixed the issue by properly managing the cursor and connection lifecycle.</w:t>
+      </w:r>
+      <w:r>
+        <w:t xml:space="preserve"> </w:t>
+      </w:r>
+      <w:r>
+        <w:t xml:space="preserve">I also conducted </w:t>
+      </w:r>
+      <w:r>
+        <w:rPr>
+          <w:b/>
+          <w:bCs/>
+        </w:rPr>
+        <w:t>data quality checks</w:t>
+      </w:r>
+      <w:r>
+        <w:t xml:space="preserve"> and ensured accuracy before final visualization.</w:t>
+      </w:r>
+    </w:p>
+    <w:p>
+      <w:pPr>
         <w:rPr>
           <w:b/>
           <w:bCs/>
           <w:u w:val="single"/>
         </w:rPr>
-        <w:t>Integration, Debugging, and Quality Checks</w:t>
-      </w:r>
-    </w:p>
-    <w:p>
-      <w:r>
-        <w:t xml:space="preserve">Once APIs and the database were functional, I integrated all components. During testing, I encountered </w:t>
-      </w:r>
-      <w:r>
-        <w:rPr>
-          <w:b/>
-          <w:bCs/>
-        </w:rPr>
-        <w:t>database connection issues during API calls</w:t>
-      </w:r>
-      <w:r>
-        <w:t>, but I debugged and fixed the issue by properly managing the cursor and connection lifecycle.</w:t>
-      </w:r>
-      <w:r>
-        <w:t xml:space="preserve"> </w:t>
-      </w:r>
-      <w:r>
-        <w:t xml:space="preserve">I also conducted </w:t>
-      </w:r>
-      <w:r>
-        <w:rPr>
-          <w:b/>
-          <w:bCs/>
-        </w:rPr>
-        <w:t>data quality checks</w:t>
-      </w:r>
-      <w:r>
-        <w:t xml:space="preserve"> and ensured accuracy before final visualization.</w:t>
+      </w:pPr>
+      <w:r>
+        <w:rPr>
+          <w:b/>
+          <w:bCs/>
+          <w:u w:val="single"/>
+        </w:rPr>
+        <w:t>Stage 4: Power BI Dashboard and Report Insight</w:t>
+      </w:r>
+    </w:p>
+    <w:p>
+      <w:pPr>
+        <w:rPr>
+          <w:b/>
+          <w:bCs/>
+        </w:rPr>
+      </w:pPr>
+      <w:r>
+        <w:t xml:space="preserve">There </w:t>
+      </w:r>
+      <w:r>
+        <w:rPr>
+          <w:b/>
+          <w:bCs/>
+        </w:rPr>
+        <w:t>are numerous of platforms and tools</w:t>
+      </w:r>
+      <w:r>
+        <w:t xml:space="preserve"> for data analysis, data visualization, and finding insights for business such as </w:t>
+      </w:r>
+      <w:proofErr w:type="spellStart"/>
+      <w:r>
+        <w:rPr>
+          <w:b/>
+          <w:bCs/>
+        </w:rPr>
+        <w:t>Tebleau</w:t>
+      </w:r>
+      <w:proofErr w:type="spellEnd"/>
+      <w:r>
+        <w:rPr>
+          <w:b/>
+          <w:bCs/>
+        </w:rPr>
+        <w:t>, Google sheets, Excel, Power BI</w:t>
+      </w:r>
+      <w:r>
+        <w:t xml:space="preserve">. However, I preferred </w:t>
+      </w:r>
+      <w:r>
+        <w:rPr>
+          <w:b/>
+          <w:bCs/>
+        </w:rPr>
+        <w:t>Microsoft Power BI</w:t>
+      </w:r>
+      <w:r>
+        <w:t xml:space="preserve"> for Dashboarding, because project uses </w:t>
+      </w:r>
+      <w:r>
+        <w:rPr>
+          <w:b/>
+          <w:bCs/>
+        </w:rPr>
+        <w:t xml:space="preserve">Microsoft Workbench for database which is easiest way to connect database with Power BI dynamically. </w:t>
       </w:r>
     </w:p>
     <w:p/>
@@ -1455,6 +1602,7 @@
   <w:style w:type="character" w:default="1" w:styleId="DefaultParagraphFont">
     <w:name w:val="Default Paragraph Font"/>
     <w:uiPriority w:val="1"/>
+    <w:semiHidden/>
     <w:unhideWhenUsed/>
   </w:style>
   <w:style w:type="table" w:default="1" w:styleId="TableNormal">

</xml_diff>

<commit_message>
add dashboard screen shot
</commit_message>
<xml_diff>
--- a/FBB_report.docx
+++ b/FBB_report.docx
@@ -70,26 +70,10 @@
         <w:t xml:space="preserve">. </w:t>
       </w:r>
       <w:r>
-        <w:t xml:space="preserve">While working on the </w:t>
-      </w:r>
-      <w:proofErr w:type="gramStart"/>
-      <w:r>
-        <w:t xml:space="preserve">frontlines, </w:t>
-      </w:r>
-      <w:r>
-        <w:t xml:space="preserve"> most</w:t>
-      </w:r>
-      <w:proofErr w:type="gramEnd"/>
-      <w:r>
-        <w:t xml:space="preserve"> of the time I imagine how can I implement my technical skills to improve our operations, and one night I decided that I will </w:t>
-      </w:r>
-      <w:proofErr w:type="gramStart"/>
-      <w:r>
-        <w:t>tried</w:t>
-      </w:r>
-      <w:proofErr w:type="gramEnd"/>
-      <w:r>
-        <w:t xml:space="preserve"> to </w:t>
+        <w:t xml:space="preserve">While working on the frontlines, </w:t>
+      </w:r>
+      <w:r>
+        <w:t xml:space="preserve"> most of the time I imagine how can I implement my technical skills to improve our operations, and one night I decided that I will tried to </w:t>
       </w:r>
       <w:r>
         <w:rPr>
@@ -279,19 +263,11 @@
       </w:pPr>
       <w:proofErr w:type="spellStart"/>
       <w:r>
-        <w:t>Employe_</w:t>
-      </w:r>
-      <w:proofErr w:type="gramStart"/>
-      <w:r>
-        <w:t>table</w:t>
+        <w:t>Employe_table</w:t>
       </w:r>
       <w:proofErr w:type="spellEnd"/>
       <w:r>
-        <w:t>:</w:t>
-      </w:r>
-      <w:proofErr w:type="gramEnd"/>
-      <w:r>
-        <w:t xml:space="preserve">  contains data of employe with their position and total months of experience. </w:t>
+        <w:t xml:space="preserve">:  contains data of employe with their position and total months of experience. </w:t>
       </w:r>
     </w:p>
     <w:p>
@@ -337,23 +313,7 @@
       </w:r>
       <w:proofErr w:type="spellEnd"/>
       <w:r>
-        <w:t xml:space="preserve">: It is one of the major </w:t>
-      </w:r>
-      <w:proofErr w:type="gramStart"/>
-      <w:r>
-        <w:t>table</w:t>
-      </w:r>
-      <w:proofErr w:type="gramEnd"/>
-      <w:r>
-        <w:t xml:space="preserve">, because it stores every menu </w:t>
-      </w:r>
-      <w:proofErr w:type="gramStart"/>
-      <w:r>
-        <w:t>items</w:t>
-      </w:r>
-      <w:proofErr w:type="gramEnd"/>
-      <w:r>
-        <w:t xml:space="preserve"> with their category (burrito, bowls, drinks, sides), production cost, sale price, total quantity in inventory</w:t>
+        <w:t>: It is one of the major table, because it stores every menu items with their category (burrito, bowls, drinks, sides), production cost, sale price, total quantity in inventory</w:t>
       </w:r>
     </w:p>
     <w:p>
@@ -835,12 +795,6 @@
       </w:r>
     </w:p>
     <w:p>
-      <w:pPr>
-        <w:rPr>
-          <w:b/>
-          <w:bCs/>
-        </w:rPr>
-      </w:pPr>
       <w:r>
         <w:t xml:space="preserve">There </w:t>
       </w:r>
@@ -888,9 +842,74 @@
           <w:b/>
           <w:bCs/>
         </w:rPr>
-        <w:t xml:space="preserve">Microsoft Workbench for database which is easiest way to connect database with Power BI dynamically. </w:t>
-      </w:r>
-    </w:p>
+        <w:t>Microsoft Workbench for database which is easiest way to connect database with Power BI dynamically</w:t>
+      </w:r>
+      <w:r>
+        <w:rPr>
+          <w:b/>
+          <w:bCs/>
+        </w:rPr>
+        <w:t xml:space="preserve">. </w:t>
+      </w:r>
+      <w:r>
+        <w:t>Here, it is a screen shot of dashboard.</w:t>
+      </w:r>
+      <w:r>
+        <w:br/>
+      </w:r>
+      <w:r>
+        <w:drawing>
+          <wp:inline distT="0" distB="0" distL="0" distR="0" wp14:anchorId="45D5D9EE" wp14:editId="05AF98B1">
+            <wp:extent cx="5943600" cy="3430905"/>
+            <wp:effectExtent l="0" t="0" r="0" b="0"/>
+            <wp:docPr id="57618247" name="Picture 1" descr="A screenshot of a computer&#10;&#10;AI-generated content may be incorrect."/>
+            <wp:cNvGraphicFramePr>
+              <a:graphicFrameLocks xmlns:a="http://schemas.openxmlformats.org/drawingml/2006/main" noChangeAspect="1"/>
+            </wp:cNvGraphicFramePr>
+            <a:graphic xmlns:a="http://schemas.openxmlformats.org/drawingml/2006/main">
+              <a:graphicData uri="http://schemas.openxmlformats.org/drawingml/2006/picture">
+                <pic:pic xmlns:pic="http://schemas.openxmlformats.org/drawingml/2006/picture">
+                  <pic:nvPicPr>
+                    <pic:cNvPr id="57618247" name="Picture 1" descr="A screenshot of a computer&#10;&#10;AI-generated content may be incorrect."/>
+                    <pic:cNvPicPr/>
+                  </pic:nvPicPr>
+                  <pic:blipFill>
+                    <a:blip r:embed="rId11"/>
+                    <a:stretch>
+                      <a:fillRect/>
+                    </a:stretch>
+                  </pic:blipFill>
+                  <pic:spPr>
+                    <a:xfrm>
+                      <a:off x="0" y="0"/>
+                      <a:ext cx="5943600" cy="3430905"/>
+                    </a:xfrm>
+                    <a:prstGeom prst="rect">
+                      <a:avLst/>
+                    </a:prstGeom>
+                  </pic:spPr>
+                </pic:pic>
+              </a:graphicData>
+            </a:graphic>
+          </wp:inline>
+        </w:drawing>
+      </w:r>
+    </w:p>
+    <w:p>
+      <w:pPr>
+        <w:jc w:val="center"/>
+      </w:pPr>
+      <w:r>
+        <w:t>Fig 4.1 Dashboard of store</w:t>
+      </w:r>
+    </w:p>
+    <w:p/>
+    <w:p>
+      <w:r>
+        <w:t>There are number of concepts and values which are running behind the dashboard and here I am going to explain each concept with query.</w:t>
+      </w:r>
+    </w:p>
+    <w:p/>
     <w:p/>
     <w:sectPr>
       <w:pgSz w:w="12240" w:h="15840"/>

</xml_diff>

<commit_message>
made a changes in docs
</commit_message>
<xml_diff>
--- a/FBB_report.docx
+++ b/FBB_report.docx
@@ -27,21 +27,12 @@
       <w:r>
         <w:t xml:space="preserve">I’m </w:t>
       </w:r>
-      <w:proofErr w:type="spellStart"/>
-      <w:r>
-        <w:rPr>
-          <w:b/>
-          <w:bCs/>
-        </w:rPr>
-        <w:t>Jainin</w:t>
-      </w:r>
-      <w:proofErr w:type="spellEnd"/>
-      <w:r>
-        <w:rPr>
-          <w:b/>
-          <w:bCs/>
-        </w:rPr>
-        <w:t xml:space="preserve"> Vekariya</w:t>
+      <w:r>
+        <w:rPr>
+          <w:b/>
+          <w:bCs/>
+        </w:rPr>
+        <w:t>Jainin Vekariya</w:t>
       </w:r>
       <w:r>
         <w:t xml:space="preserve">, currently working as a </w:t>
@@ -156,6 +147,13 @@
       </w:r>
     </w:p>
     <w:p>
+      <w:pPr>
+        <w:pStyle w:val="ListParagraph"/>
+        <w:numPr>
+          <w:ilvl w:val="0"/>
+          <w:numId w:val="3"/>
+        </w:numPr>
+      </w:pPr>
       <w:r>
         <w:rPr>
           <w:b/>
@@ -168,6 +166,13 @@
       </w:r>
     </w:p>
     <w:p>
+      <w:pPr>
+        <w:pStyle w:val="ListParagraph"/>
+        <w:numPr>
+          <w:ilvl w:val="0"/>
+          <w:numId w:val="3"/>
+        </w:numPr>
+      </w:pPr>
       <w:r>
         <w:rPr>
           <w:b/>
@@ -180,6 +185,13 @@
       </w:r>
     </w:p>
     <w:p>
+      <w:pPr>
+        <w:pStyle w:val="ListParagraph"/>
+        <w:numPr>
+          <w:ilvl w:val="0"/>
+          <w:numId w:val="3"/>
+        </w:numPr>
+      </w:pPr>
       <w:r>
         <w:rPr>
           <w:b/>
@@ -192,6 +204,13 @@
       </w:r>
     </w:p>
     <w:p>
+      <w:pPr>
+        <w:pStyle w:val="ListParagraph"/>
+        <w:numPr>
+          <w:ilvl w:val="0"/>
+          <w:numId w:val="3"/>
+        </w:numPr>
+      </w:pPr>
       <w:r>
         <w:rPr>
           <w:b/>
@@ -204,6 +223,13 @@
       </w:r>
     </w:p>
     <w:p>
+      <w:pPr>
+        <w:pStyle w:val="ListParagraph"/>
+        <w:numPr>
+          <w:ilvl w:val="0"/>
+          <w:numId w:val="3"/>
+        </w:numPr>
+      </w:pPr>
       <w:r>
         <w:rPr>
           <w:b/>
@@ -365,11 +391,67 @@
         </w:numPr>
       </w:pPr>
       <w:r>
+        <w:t>Sales: It is second major table with r</w:t>
+      </w:r>
+      <w:r>
+        <w:t>ecords of daily transactions (15-minute intervals)</w:t>
+      </w:r>
+    </w:p>
+    <w:p>
+      <w:pPr>
+        <w:jc w:val="center"/>
+        <w:rPr>
+          <w:b/>
+          <w:bCs/>
+        </w:rPr>
+      </w:pPr>
+      <w:r>
         <w:lastRenderedPageBreak/>
-        <w:t>Sales: It is second major table with r</w:t>
-      </w:r>
-      <w:r>
-        <w:t>ecords of daily transactions (15-minute intervals)</w:t>
+        <w:br/>
+      </w:r>
+      <w:r>
+        <w:drawing>
+          <wp:inline distT="0" distB="0" distL="0" distR="0" wp14:anchorId="099AD91A" wp14:editId="12E90C10">
+            <wp:extent cx="5943600" cy="2054860"/>
+            <wp:effectExtent l="0" t="0" r="0" b="2540"/>
+            <wp:docPr id="963193372" name="Picture 1" descr="A screenshot of a computer&#10;&#10;AI-generated content may be incorrect."/>
+            <wp:cNvGraphicFramePr>
+              <a:graphicFrameLocks xmlns:a="http://schemas.openxmlformats.org/drawingml/2006/main" noChangeAspect="1"/>
+            </wp:cNvGraphicFramePr>
+            <a:graphic xmlns:a="http://schemas.openxmlformats.org/drawingml/2006/main">
+              <a:graphicData uri="http://schemas.openxmlformats.org/drawingml/2006/picture">
+                <pic:pic xmlns:pic="http://schemas.openxmlformats.org/drawingml/2006/picture">
+                  <pic:nvPicPr>
+                    <pic:cNvPr id="963193372" name="Picture 1" descr="A screenshot of a computer&#10;&#10;AI-generated content may be incorrect."/>
+                    <pic:cNvPicPr/>
+                  </pic:nvPicPr>
+                  <pic:blipFill>
+                    <a:blip r:embed="rId6"/>
+                    <a:stretch>
+                      <a:fillRect/>
+                    </a:stretch>
+                  </pic:blipFill>
+                  <pic:spPr>
+                    <a:xfrm>
+                      <a:off x="0" y="0"/>
+                      <a:ext cx="5943600" cy="2054860"/>
+                    </a:xfrm>
+                    <a:prstGeom prst="rect">
+                      <a:avLst/>
+                    </a:prstGeom>
+                  </pic:spPr>
+                </pic:pic>
+              </a:graphicData>
+            </a:graphic>
+          </wp:inline>
+        </w:drawing>
+      </w:r>
+      <w:r>
+        <w:rPr>
+          <w:b/>
+          <w:bCs/>
+        </w:rPr>
+        <w:t>Tables for database</w:t>
       </w:r>
     </w:p>
     <w:p>
@@ -410,7 +492,7 @@
                     <pic:cNvPicPr/>
                   </pic:nvPicPr>
                   <pic:blipFill>
-                    <a:blip r:embed="rId5"/>
+                    <a:blip r:embed="rId7"/>
                     <a:stretch>
                       <a:fillRect/>
                     </a:stretch>
@@ -434,8 +516,16 @@
     <w:p>
       <w:pPr>
         <w:jc w:val="center"/>
-      </w:pPr>
-      <w:r>
+        <w:rPr>
+          <w:b/>
+          <w:bCs/>
+        </w:rPr>
+      </w:pPr>
+      <w:r>
+        <w:rPr>
+          <w:b/>
+          <w:bCs/>
+        </w:rPr>
         <w:t>Fig 1.1 Inventory table</w:t>
       </w:r>
     </w:p>
@@ -460,7 +550,7 @@
                     <pic:cNvPicPr/>
                   </pic:nvPicPr>
                   <pic:blipFill>
-                    <a:blip r:embed="rId6"/>
+                    <a:blip r:embed="rId8"/>
                     <a:stretch>
                       <a:fillRect/>
                     </a:stretch>
@@ -484,8 +574,16 @@
     <w:p>
       <w:pPr>
         <w:jc w:val="center"/>
-      </w:pPr>
-      <w:r>
+        <w:rPr>
+          <w:b/>
+          <w:bCs/>
+        </w:rPr>
+      </w:pPr>
+      <w:r>
+        <w:rPr>
+          <w:b/>
+          <w:bCs/>
+        </w:rPr>
         <w:t>Fig 1.2 Menu table</w:t>
       </w:r>
     </w:p>
@@ -497,6 +595,7 @@
         <w:rPr>
           <w:noProof/>
         </w:rPr>
+        <w:lastRenderedPageBreak/>
         <w:drawing>
           <wp:inline distT="0" distB="0" distL="0" distR="0" wp14:anchorId="6FC1CD10" wp14:editId="2F295487">
             <wp:extent cx="2790986" cy="1869743"/>
@@ -513,7 +612,7 @@
                     <pic:cNvPicPr/>
                   </pic:nvPicPr>
                   <pic:blipFill>
-                    <a:blip r:embed="rId7"/>
+                    <a:blip r:embed="rId9"/>
                     <a:stretch>
                       <a:fillRect/>
                     </a:stretch>
@@ -537,8 +636,16 @@
     <w:p>
       <w:pPr>
         <w:jc w:val="center"/>
-      </w:pPr>
-      <w:r>
+        <w:rPr>
+          <w:b/>
+          <w:bCs/>
+        </w:rPr>
+      </w:pPr>
+      <w:r>
+        <w:rPr>
+          <w:b/>
+          <w:bCs/>
+        </w:rPr>
         <w:t>Fig 1.3 Sales table (15 minutes intervals)</w:t>
       </w:r>
     </w:p>
@@ -556,7 +663,6 @@
           <w:bCs/>
           <w:u w:val="single"/>
         </w:rPr>
-        <w:lastRenderedPageBreak/>
         <w:t>Stage 2: API development for Backend Automation</w:t>
       </w:r>
     </w:p>
@@ -604,7 +710,7 @@
                     </pic:cNvPicPr>
                   </pic:nvPicPr>
                   <pic:blipFill>
-                    <a:blip r:embed="rId8" cstate="print">
+                    <a:blip r:embed="rId10" cstate="print">
                       <a:extLst>
                         <a:ext uri="{28A0092B-C50C-407E-A947-70E740481C1C}">
                           <a14:useLocalDpi xmlns:a14="http://schemas.microsoft.com/office/drawing/2010/main" val="0"/>
@@ -662,6 +768,7 @@
         <w:rPr>
           <w:noProof/>
         </w:rPr>
+        <w:lastRenderedPageBreak/>
         <w:drawing>
           <wp:inline distT="0" distB="0" distL="0" distR="0" wp14:anchorId="09F94CA9" wp14:editId="6C0B266A">
             <wp:extent cx="3357677" cy="2717543"/>
@@ -678,7 +785,7 @@
                     <pic:cNvPicPr/>
                   </pic:nvPicPr>
                   <pic:blipFill>
-                    <a:blip r:embed="rId9">
+                    <a:blip r:embed="rId11">
                       <a:extLst>
                         <a:ext uri="{28A0092B-C50C-407E-A947-70E740481C1C}">
                           <a14:useLocalDpi xmlns:a14="http://schemas.microsoft.com/office/drawing/2010/main" val="0"/>
@@ -741,7 +848,7 @@
                     <pic:cNvPicPr/>
                   </pic:nvPicPr>
                   <pic:blipFill>
-                    <a:blip r:embed="rId10">
+                    <a:blip r:embed="rId12">
                       <a:extLst>
                         <a:ext uri="{28A0092B-C50C-407E-A947-70E740481C1C}">
                           <a14:useLocalDpi xmlns:a14="http://schemas.microsoft.com/office/drawing/2010/main" val="0"/>
@@ -898,6 +1005,9 @@
         <w:br/>
       </w:r>
       <w:r>
+        <w:rPr>
+          <w:noProof/>
+        </w:rPr>
         <w:drawing>
           <wp:inline distT="0" distB="0" distL="0" distR="0" wp14:anchorId="45D5D9EE" wp14:editId="05AF98B1">
             <wp:extent cx="5943600" cy="3430905"/>
@@ -914,7 +1024,7 @@
                     <pic:cNvPicPr/>
                   </pic:nvPicPr>
                   <pic:blipFill>
-                    <a:blip r:embed="rId11"/>
+                    <a:blip r:embed="rId13"/>
                     <a:stretch>
                       <a:fillRect/>
                     </a:stretch>
@@ -1003,7 +1113,7 @@
                     <pic:cNvPicPr/>
                   </pic:nvPicPr>
                   <pic:blipFill>
-                    <a:blip r:embed="rId12"/>
+                    <a:blip r:embed="rId14"/>
                     <a:stretch>
                       <a:fillRect/>
                     </a:stretch>
@@ -1052,6 +1162,9 @@
     </w:p>
     <w:p>
       <w:r>
+        <w:rPr>
+          <w:noProof/>
+        </w:rPr>
         <w:drawing>
           <wp:inline distT="0" distB="0" distL="0" distR="0" wp14:anchorId="35838A4D" wp14:editId="05436E4E">
             <wp:extent cx="5943600" cy="1110615"/>
@@ -1068,7 +1181,7 @@
                     <pic:cNvPicPr/>
                   </pic:nvPicPr>
                   <pic:blipFill>
-                    <a:blip r:embed="rId13"/>
+                    <a:blip r:embed="rId15"/>
                     <a:stretch>
                       <a:fillRect/>
                     </a:stretch>
@@ -1108,6 +1221,9 @@
         <w:jc w:val="center"/>
       </w:pPr>
       <w:r>
+        <w:rPr>
+          <w:noProof/>
+        </w:rPr>
         <w:drawing>
           <wp:inline distT="0" distB="0" distL="0" distR="0" wp14:anchorId="0F47C8E7" wp14:editId="4C8AD404">
             <wp:extent cx="2450193" cy="680314"/>
@@ -1124,7 +1240,7 @@
                     <pic:cNvPicPr/>
                   </pic:nvPicPr>
                   <pic:blipFill>
-                    <a:blip r:embed="rId14"/>
+                    <a:blip r:embed="rId16"/>
                     <a:stretch>
                       <a:fillRect/>
                     </a:stretch>
@@ -1168,13 +1284,7 @@
         <w:t xml:space="preserve">: </w:t>
       </w:r>
       <w:r>
-        <w:t xml:space="preserve">I tried to display most famous </w:t>
-      </w:r>
-      <w:r>
-        <w:t>as well as less famous</w:t>
-      </w:r>
-      <w:r>
-        <w:t xml:space="preserve"> menu item surrounding customer which will help to launch new product or handling promotions. On other side, it will help to arrange price of each item. </w:t>
+        <w:t xml:space="preserve">I tried to display most famous as well as less famous menu item surrounding customer which will help to launch new product or handling promotions. On other side, it will help to arrange price of each item. </w:t>
       </w:r>
     </w:p>
     <w:p>
@@ -1185,6 +1295,9 @@
         <w:br/>
       </w:r>
       <w:r>
+        <w:rPr>
+          <w:noProof/>
+        </w:rPr>
         <w:drawing>
           <wp:inline distT="0" distB="0" distL="0" distR="0" wp14:anchorId="274727E4" wp14:editId="5C2F50C5">
             <wp:extent cx="4919472" cy="1961482"/>
@@ -1201,7 +1314,7 @@
                     <pic:cNvPicPr/>
                   </pic:nvPicPr>
                   <pic:blipFill>
-                    <a:blip r:embed="rId15"/>
+                    <a:blip r:embed="rId17"/>
                     <a:stretch>
                       <a:fillRect/>
                     </a:stretch>
@@ -1257,6 +1370,9 @@
         <w:jc w:val="center"/>
       </w:pPr>
       <w:r>
+        <w:rPr>
+          <w:noProof/>
+        </w:rPr>
         <w:drawing>
           <wp:inline distT="0" distB="0" distL="0" distR="0" wp14:anchorId="1A0D4B4F" wp14:editId="76F0D419">
             <wp:extent cx="4242816" cy="1453708"/>
@@ -1273,7 +1389,7 @@
                     <pic:cNvPicPr/>
                   </pic:nvPicPr>
                   <pic:blipFill>
-                    <a:blip r:embed="rId16"/>
+                    <a:blip r:embed="rId18"/>
                     <a:stretch>
                       <a:fillRect/>
                     </a:stretch>
@@ -1299,6 +1415,9 @@
         <w:jc w:val="center"/>
       </w:pPr>
       <w:r>
+        <w:rPr>
+          <w:noProof/>
+        </w:rPr>
         <w:drawing>
           <wp:inline distT="0" distB="0" distL="0" distR="0" wp14:anchorId="009CB302" wp14:editId="41E19B8C">
             <wp:extent cx="3642970" cy="1582123"/>
@@ -1315,7 +1434,7 @@
                     <pic:cNvPicPr/>
                   </pic:nvPicPr>
                   <pic:blipFill>
-                    <a:blip r:embed="rId17"/>
+                    <a:blip r:embed="rId19"/>
                     <a:stretch>
                       <a:fillRect/>
                     </a:stretch>
@@ -1362,6 +1481,9 @@
         <w:br/>
       </w:r>
       <w:r>
+        <w:rPr>
+          <w:noProof/>
+        </w:rPr>
         <w:drawing>
           <wp:inline distT="0" distB="0" distL="0" distR="0" wp14:anchorId="13DDD387" wp14:editId="25A5A3EF">
             <wp:extent cx="4535424" cy="1867471"/>
@@ -1378,7 +1500,7 @@
                     <pic:cNvPicPr/>
                   </pic:nvPicPr>
                   <pic:blipFill>
-                    <a:blip r:embed="rId18"/>
+                    <a:blip r:embed="rId20"/>
                     <a:stretch>
                       <a:fillRect/>
                     </a:stretch>
@@ -1446,6 +1568,9 @@
     </w:p>
     <w:p>
       <w:r>
+        <w:rPr>
+          <w:noProof/>
+        </w:rPr>
         <w:drawing>
           <wp:inline distT="0" distB="0" distL="0" distR="0" wp14:anchorId="10318F60" wp14:editId="4CF5DF64">
             <wp:extent cx="5943600" cy="2679065"/>
@@ -1462,7 +1587,7 @@
                     <pic:cNvPicPr/>
                   </pic:nvPicPr>
                   <pic:blipFill>
-                    <a:blip r:embed="rId19"/>
+                    <a:blip r:embed="rId21"/>
                     <a:stretch>
                       <a:fillRect/>
                     </a:stretch>
@@ -1585,6 +1710,119 @@
     </w:lvl>
   </w:abstractNum>
   <w:abstractNum w:abstractNumId="1" w15:restartNumberingAfterBreak="0">
+    <w:nsid w:val="1E542971"/>
+    <w:multiLevelType w:val="hybridMultilevel"/>
+    <w:tmpl w:val="3CDE5FF8"/>
+    <w:lvl w:ilvl="0" w:tplc="10090001">
+      <w:start w:val="1"/>
+      <w:numFmt w:val="bullet"/>
+      <w:lvlText w:val=""/>
+      <w:lvlJc w:val="left"/>
+      <w:pPr>
+        <w:ind w:left="720" w:hanging="360"/>
+      </w:pPr>
+      <w:rPr>
+        <w:rFonts w:ascii="Symbol" w:hAnsi="Symbol" w:hint="default"/>
+      </w:rPr>
+    </w:lvl>
+    <w:lvl w:ilvl="1" w:tplc="10090003" w:tentative="1">
+      <w:start w:val="1"/>
+      <w:numFmt w:val="bullet"/>
+      <w:lvlText w:val="o"/>
+      <w:lvlJc w:val="left"/>
+      <w:pPr>
+        <w:ind w:left="1440" w:hanging="360"/>
+      </w:pPr>
+      <w:rPr>
+        <w:rFonts w:ascii="Courier New" w:hAnsi="Courier New" w:cs="Courier New" w:hint="default"/>
+      </w:rPr>
+    </w:lvl>
+    <w:lvl w:ilvl="2" w:tplc="10090005" w:tentative="1">
+      <w:start w:val="1"/>
+      <w:numFmt w:val="bullet"/>
+      <w:lvlText w:val=""/>
+      <w:lvlJc w:val="left"/>
+      <w:pPr>
+        <w:ind w:left="2160" w:hanging="360"/>
+      </w:pPr>
+      <w:rPr>
+        <w:rFonts w:ascii="Wingdings" w:hAnsi="Wingdings" w:hint="default"/>
+      </w:rPr>
+    </w:lvl>
+    <w:lvl w:ilvl="3" w:tplc="10090001" w:tentative="1">
+      <w:start w:val="1"/>
+      <w:numFmt w:val="bullet"/>
+      <w:lvlText w:val=""/>
+      <w:lvlJc w:val="left"/>
+      <w:pPr>
+        <w:ind w:left="2880" w:hanging="360"/>
+      </w:pPr>
+      <w:rPr>
+        <w:rFonts w:ascii="Symbol" w:hAnsi="Symbol" w:hint="default"/>
+      </w:rPr>
+    </w:lvl>
+    <w:lvl w:ilvl="4" w:tplc="10090003" w:tentative="1">
+      <w:start w:val="1"/>
+      <w:numFmt w:val="bullet"/>
+      <w:lvlText w:val="o"/>
+      <w:lvlJc w:val="left"/>
+      <w:pPr>
+        <w:ind w:left="3600" w:hanging="360"/>
+      </w:pPr>
+      <w:rPr>
+        <w:rFonts w:ascii="Courier New" w:hAnsi="Courier New" w:cs="Courier New" w:hint="default"/>
+      </w:rPr>
+    </w:lvl>
+    <w:lvl w:ilvl="5" w:tplc="10090005" w:tentative="1">
+      <w:start w:val="1"/>
+      <w:numFmt w:val="bullet"/>
+      <w:lvlText w:val=""/>
+      <w:lvlJc w:val="left"/>
+      <w:pPr>
+        <w:ind w:left="4320" w:hanging="360"/>
+      </w:pPr>
+      <w:rPr>
+        <w:rFonts w:ascii="Wingdings" w:hAnsi="Wingdings" w:hint="default"/>
+      </w:rPr>
+    </w:lvl>
+    <w:lvl w:ilvl="6" w:tplc="10090001" w:tentative="1">
+      <w:start w:val="1"/>
+      <w:numFmt w:val="bullet"/>
+      <w:lvlText w:val=""/>
+      <w:lvlJc w:val="left"/>
+      <w:pPr>
+        <w:ind w:left="5040" w:hanging="360"/>
+      </w:pPr>
+      <w:rPr>
+        <w:rFonts w:ascii="Symbol" w:hAnsi="Symbol" w:hint="default"/>
+      </w:rPr>
+    </w:lvl>
+    <w:lvl w:ilvl="7" w:tplc="10090003" w:tentative="1">
+      <w:start w:val="1"/>
+      <w:numFmt w:val="bullet"/>
+      <w:lvlText w:val="o"/>
+      <w:lvlJc w:val="left"/>
+      <w:pPr>
+        <w:ind w:left="5760" w:hanging="360"/>
+      </w:pPr>
+      <w:rPr>
+        <w:rFonts w:ascii="Courier New" w:hAnsi="Courier New" w:cs="Courier New" w:hint="default"/>
+      </w:rPr>
+    </w:lvl>
+    <w:lvl w:ilvl="8" w:tplc="10090005" w:tentative="1">
+      <w:start w:val="1"/>
+      <w:numFmt w:val="bullet"/>
+      <w:lvlText w:val=""/>
+      <w:lvlJc w:val="left"/>
+      <w:pPr>
+        <w:ind w:left="6480" w:hanging="360"/>
+      </w:pPr>
+      <w:rPr>
+        <w:rFonts w:ascii="Wingdings" w:hAnsi="Wingdings" w:hint="default"/>
+      </w:rPr>
+    </w:lvl>
+  </w:abstractNum>
+  <w:abstractNum w:abstractNumId="2" w15:restartNumberingAfterBreak="0">
     <w:nsid w:val="42DA767C"/>
     <w:multiLevelType w:val="hybridMultilevel"/>
     <w:tmpl w:val="A3EAE364"/>
@@ -1677,6 +1915,9 @@
     <w:abstractNumId w:val="0"/>
   </w:num>
   <w:num w:numId="2" w16cid:durableId="406728925">
+    <w:abstractNumId w:val="2"/>
+  </w:num>
+  <w:num w:numId="3" w16cid:durableId="771784045">
     <w:abstractNumId w:val="1"/>
   </w:num>
 </w:numbering>
@@ -2915,4 +3156,16 @@
     </a:ext>
   </a:extLst>
 </a:theme>
+</file>
+
+<file path=customXml/item1.xml><?xml version="1.0" encoding="utf-8"?>
+<b:Sources xmlns:b="http://schemas.openxmlformats.org/officeDocument/2006/bibliography" xmlns="http://schemas.openxmlformats.org/officeDocument/2006/bibliography" SelectedStyle="\APASixthEditionOfficeOnline.xsl" StyleName="APA" Version="6"/>
+</file>
+
+<file path=customXml/itemProps1.xml><?xml version="1.0" encoding="utf-8"?>
+<ds:datastoreItem xmlns:ds="http://schemas.openxmlformats.org/officeDocument/2006/customXml" ds:itemID="{6020CA02-8021-4942-985A-96AB811B8F7A}">
+  <ds:schemaRefs>
+    <ds:schemaRef ds:uri="http://schemas.openxmlformats.org/officeDocument/2006/bibliography"/>
+  </ds:schemaRefs>
+</ds:datastoreItem>
 </file>
</xml_diff>